<commit_message>
Update Projeto carrinhos de bébe.docx
</commit_message>
<xml_diff>
--- a/Projeto carrinhos de bébe.docx
+++ b/Projeto carrinhos de bébe.docx
@@ -5,7 +5,9 @@
     <w:sdt>
       <w:sdtPr>
         <w:rPr>
+          <w:rFonts w:eastAsiaTheme="minorHAnsi"/>
           <w:color w:val="E48312" w:themeColor="accent1"/>
+          <w:lang w:val="pt-PT" w:eastAsia="en-US"/>
         </w:rPr>
         <w:id w:val="778225658"/>
         <w:docPartObj>
@@ -15,9 +17,7 @@
       </w:sdtPr>
       <w:sdtEndPr>
         <w:rPr>
-          <w:rFonts w:eastAsiaTheme="minorHAnsi"/>
           <w:color w:val="auto"/>
-          <w:lang w:val="pt-PT" w:eastAsia="en-US"/>
         </w:rPr>
       </w:sdtEndPr>
       <w:sdtContent>
@@ -160,6 +160,7 @@
             <w:dataBinding w:prefixMappings="xmlns:ns0='http://purl.org/dc/elements/1.1/' xmlns:ns1='http://schemas.openxmlformats.org/package/2006/metadata/core-properties' " w:xpath="/ns1:coreProperties[1]/ns0:subject[1]" w:storeItemID="{6C3C8BC8-F283-45AE-878A-BAB7291924A1}"/>
             <w:text/>
           </w:sdtPr>
+          <w:sdtEndPr/>
           <w:sdtContent>
             <w:p>
               <w:pPr>
@@ -295,6 +296,7 @@
                                     <w:calendar w:val="gregorian"/>
                                   </w:date>
                                 </w:sdtPr>
+                                <w:sdtEndPr/>
                                 <w:sdtContent>
                                   <w:p>
                                     <w:pPr>
@@ -358,6 +360,7 @@
                                     <w:rPr>
                                       <w:caps/>
                                       <w:color w:val="E48312" w:themeColor="accent1"/>
+                                      <w:lang w:val="pt-PT"/>
                                     </w:rPr>
                                     <w:alias w:val="Empresa"/>
                                     <w:tag w:val=""/>
@@ -365,11 +368,13 @@
                                     <w:dataBinding w:prefixMappings="xmlns:ns0='http://schemas.openxmlformats.org/officeDocument/2006/extended-properties' " w:xpath="/ns0:Properties[1]/ns0:Company[1]" w:storeItemID="{6668398D-A668-4E3E-A5EB-62B293D839F1}"/>
                                     <w:text/>
                                   </w:sdtPr>
+                                  <w:sdtEndPr/>
                                   <w:sdtContent>
                                     <w:r>
                                       <w:rPr>
                                         <w:caps/>
                                         <w:color w:val="E48312" w:themeColor="accent1"/>
+                                        <w:lang w:val="pt-PT"/>
                                       </w:rPr>
                                       <w:t>Instituito politécnico de Setúbal</w:t>
                                     </w:r>
@@ -433,6 +438,7 @@
                               <w:calendar w:val="gregorian"/>
                             </w:date>
                           </w:sdtPr>
+                          <w:sdtEndPr/>
                           <w:sdtContent>
                             <w:p>
                               <w:pPr>
@@ -496,6 +502,7 @@
                               <w:rPr>
                                 <w:caps/>
                                 <w:color w:val="E48312" w:themeColor="accent1"/>
+                                <w:lang w:val="pt-PT"/>
                               </w:rPr>
                               <w:alias w:val="Empresa"/>
                               <w:tag w:val=""/>
@@ -503,11 +510,13 @@
                               <w:dataBinding w:prefixMappings="xmlns:ns0='http://schemas.openxmlformats.org/officeDocument/2006/extended-properties' " w:xpath="/ns0:Properties[1]/ns0:Company[1]" w:storeItemID="{6668398D-A668-4E3E-A5EB-62B293D839F1}"/>
                               <w:text/>
                             </w:sdtPr>
+                            <w:sdtEndPr/>
                             <w:sdtContent>
                               <w:r>
                                 <w:rPr>
                                   <w:caps/>
                                   <w:color w:val="E48312" w:themeColor="accent1"/>
+                                  <w:lang w:val="pt-PT"/>
                                 </w:rPr>
                                 <w:t>Instituito politécnico de Setúbal</w:t>
                               </w:r>
@@ -542,7 +551,11 @@
     <w:sdt>
       <w:sdtPr>
         <w:rPr>
-          <w:lang w:val="pt-PT"/>
+          <w:rFonts w:asciiTheme="minorHAnsi" w:eastAsiaTheme="minorHAnsi" w:hAnsiTheme="minorHAnsi" w:cstheme="minorBidi"/>
+          <w:color w:val="auto"/>
+          <w:sz w:val="22"/>
+          <w:szCs w:val="22"/>
+          <w:lang w:val="pt-PT" w:eastAsia="en-US"/>
         </w:rPr>
         <w:id w:val="1084578331"/>
         <w:docPartObj>
@@ -552,13 +565,8 @@
       </w:sdtPr>
       <w:sdtEndPr>
         <w:rPr>
-          <w:rFonts w:asciiTheme="minorHAnsi" w:eastAsiaTheme="minorHAnsi" w:hAnsiTheme="minorHAnsi" w:cstheme="minorBidi"/>
           <w:b/>
           <w:bCs/>
-          <w:color w:val="auto"/>
-          <w:sz w:val="22"/>
-          <w:szCs w:val="22"/>
-          <w:lang w:eastAsia="en-US"/>
         </w:rPr>
       </w:sdtEndPr>
       <w:sdtContent>
@@ -1075,8 +1083,6 @@
           <w:u w:val="single"/>
         </w:rPr>
       </w:pPr>
-      <w:bookmarkStart w:id="0" w:name="_GoBack"/>
-      <w:bookmarkEnd w:id="0"/>
     </w:p>
     <w:p>
       <w:pPr>
@@ -1090,12 +1096,12 @@
       <w:pPr>
         <w:pStyle w:val="Ttulo1"/>
       </w:pPr>
-      <w:bookmarkStart w:id="1" w:name="_Toc21719186"/>
+      <w:bookmarkStart w:id="0" w:name="_Toc21719186"/>
       <w:r>
         <w:lastRenderedPageBreak/>
         <w:t>Nome/acrónimo/ :</w:t>
       </w:r>
-      <w:bookmarkEnd w:id="1"/>
+      <w:bookmarkEnd w:id="0"/>
     </w:p>
     <w:p/>
     <w:p>
@@ -1218,323 +1224,177 @@
       <w:pPr>
         <w:pStyle w:val="Ttulo1"/>
       </w:pPr>
-      <w:bookmarkStart w:id="2" w:name="_Toc21719187"/>
-      <w:r>
-        <w:t>Sketch de Logo (opcional)</w:t>
-      </w:r>
-      <w:r>
-        <w:t xml:space="preserve"> :</w:t>
-      </w:r>
-      <w:bookmarkEnd w:id="2"/>
+      <w:bookmarkStart w:id="1" w:name="_Toc21719187"/>
+      <w:r>
+        <w:t>Sketch de Logo (opcional) :</w:t>
+      </w:r>
+      <w:bookmarkEnd w:id="1"/>
     </w:p>
     <w:p/>
     <w:p>
       <w:pPr>
         <w:pStyle w:val="Ttulo1"/>
       </w:pPr>
-      <w:bookmarkStart w:id="3" w:name="_Toc21719188"/>
-      <w:r>
-        <w:t>Breve descrição da app com o objetivo central bem definido</w:t>
-      </w:r>
-      <w:r>
-        <w:t>:</w:t>
+      <w:bookmarkStart w:id="2" w:name="_Toc21719188"/>
+      <w:r>
+        <w:t>Breve descrição da app com o objetivo central bem definido:</w:t>
+      </w:r>
+      <w:bookmarkEnd w:id="2"/>
+    </w:p>
+    <w:p>
+      <w:pPr>
+        <w:jc w:val="both"/>
+      </w:pPr>
+      <w:r>
+        <w:t>A app tem como objetivo disponibilizar ao cliente o aluguer de carrinhos de bebe.</w:t>
+      </w:r>
+    </w:p>
+    <w:p>
+      <w:pPr>
+        <w:jc w:val="both"/>
+      </w:pPr>
+      <w:r>
+        <w:t>A app funcionará a partir da localização tanto para o aluguer do carrinho como para garantir a segurança dos carrinhos.</w:t>
+      </w:r>
+    </w:p>
+    <w:p>
+      <w:pPr>
+        <w:jc w:val="both"/>
+      </w:pPr>
+      <w:r>
+        <w:t>Será também possível visualizar os carrinhos disponíveis ao aluguer, o seu tipo e os diversos preços de aluguer.</w:t>
+      </w:r>
+    </w:p>
+    <w:p>
+      <w:r>
+        <w:t>Os veículos são alugados através de códigos QR ou selecionando na app o carrinho disponível (esta função só funciona se o utilizador estiver a menos de 100m do carrinho).</w:t>
+      </w:r>
+    </w:p>
+    <w:p>
+      <w:r>
+        <w:t>Quando o carrinho for selecionado pela aplicação, este deverá imitir um alerta sonoro ou visual(led).</w:t>
+      </w:r>
+    </w:p>
+    <w:p/>
+    <w:p>
+      <w:pPr>
+        <w:jc w:val="both"/>
+      </w:pPr>
+      <w:r>
+        <w:t>Também haverá uma área disponível para participar criticas.</w:t>
+      </w:r>
+    </w:p>
+    <w:p>
+      <w:r>
+        <w:br w:type="page"/>
+      </w:r>
+    </w:p>
+    <w:p>
+      <w:pPr>
+        <w:pStyle w:val="Ttulo1"/>
+      </w:pPr>
+      <w:bookmarkStart w:id="3" w:name="_Toc21719189"/>
+      <w:r>
+        <w:lastRenderedPageBreak/>
+        <w:t>Listagem de potenciais apps concorrentes, similares, ou que apresentem funcionalidades/design/etc. importantes como referência:</w:t>
       </w:r>
       <w:bookmarkEnd w:id="3"/>
     </w:p>
     <w:p>
-      <w:pPr>
-        <w:jc w:val="both"/>
-      </w:pPr>
-      <w:r>
-        <w:t xml:space="preserve">A app tem como objetivo </w:t>
-      </w:r>
-      <w:r>
-        <w:t>disponibilizar</w:t>
-      </w:r>
-      <w:r>
-        <w:t xml:space="preserve"> ao cliente o aluguer de carrinhos de bebe.</w:t>
-      </w:r>
+      <w:r>
+        <w:t xml:space="preserve">Não nos pareceu haver qualquer app concorrente, mas com certeza há similares tais como: Lime ou </w:t>
+      </w:r>
+      <w:proofErr w:type="spellStart"/>
+      <w:r>
+        <w:t>Circ</w:t>
+      </w:r>
+      <w:proofErr w:type="spellEnd"/>
     </w:p>
     <w:p>
-      <w:pPr>
-        <w:jc w:val="both"/>
-      </w:pPr>
-      <w:r>
-        <w:t>A app funcionará a partir d</w:t>
-      </w:r>
-      <w:r>
-        <w:t xml:space="preserve">a </w:t>
-      </w:r>
-      <w:r>
-        <w:t xml:space="preserve">localização tanto para o </w:t>
-      </w:r>
-      <w:r>
-        <w:t>aluguer</w:t>
-      </w:r>
-      <w:r>
-        <w:t xml:space="preserve"> do carrinho como para garantir a segurança dos carrinhos.</w:t>
+      <w:r>
+        <w:t>Estas duas empresas tratam do aluguer de trotinetas elétricas.</w:t>
       </w:r>
     </w:p>
     <w:p>
-      <w:pPr>
-        <w:jc w:val="both"/>
-      </w:pPr>
-      <w:r>
-        <w:t xml:space="preserve">Será </w:t>
-      </w:r>
-      <w:r>
-        <w:t>também</w:t>
-      </w:r>
-      <w:r>
-        <w:t xml:space="preserve"> </w:t>
-      </w:r>
-      <w:r>
-        <w:t>possível</w:t>
-      </w:r>
-      <w:r>
-        <w:t xml:space="preserve"> visualizar os carrinhos </w:t>
-      </w:r>
-      <w:r>
-        <w:t>disponíveis</w:t>
-      </w:r>
-      <w:r>
-        <w:t xml:space="preserve"> ao </w:t>
-      </w:r>
-      <w:r>
-        <w:t>aluguer</w:t>
-      </w:r>
-      <w:r>
-        <w:t xml:space="preserve">, o seu tipo e os diversos preços de </w:t>
-      </w:r>
-      <w:r>
-        <w:t>aluguer</w:t>
-      </w:r>
-      <w:r>
-        <w:t>.</w:t>
+      <w:r>
+        <w:t>As duas empresas funcionam á base de localização para localizar as trotinetes disponíveis ao aluguer.</w:t>
       </w:r>
     </w:p>
     <w:p>
       <w:r>
-        <w:t>Os veículos são alugados através de códigos QR ou selecionando na app o carrinho disponível (esta função só funciona se o utilizador estiver a menos de 100m do carrinho).</w:t>
+        <w:t>Funcionam as duas por uma conta interna, ou seja, tem que se depositar dinheiro na conta ao invés de pagamento direto.</w:t>
       </w:r>
     </w:p>
     <w:p>
       <w:r>
-        <w:t>Quando o carrinho for selecionado pela aplicação, este deverá imitir um alerta sonoro ou visual(led).</w:t>
+        <w:t>Os veículos s</w:t>
+      </w:r>
+      <w:r>
+        <w:t>ã</w:t>
+      </w:r>
+      <w:r>
+        <w:t>o alugados através de c</w:t>
+      </w:r>
+      <w:r>
+        <w:t>ó</w:t>
+      </w:r>
+      <w:r>
+        <w:t>digo</w:t>
+      </w:r>
+      <w:r>
+        <w:t>s</w:t>
+      </w:r>
+      <w:r>
+        <w:t xml:space="preserve"> QR desta forma impedindo o aluguer á distancia.</w:t>
+      </w:r>
+    </w:p>
+    <w:p>
+      <w:r>
+        <w:t>Os dois aplicativos, contêm uma área para o utilizador dar a sua opinião, e reclamar se houver algum problema com o serviço.</w:t>
       </w:r>
     </w:p>
     <w:p/>
     <w:p>
       <w:pPr>
-        <w:jc w:val="both"/>
-      </w:pPr>
-      <w:r>
-        <w:t>Também</w:t>
-      </w:r>
-      <w:r>
-        <w:t xml:space="preserve"> haverá uma </w:t>
-      </w:r>
-      <w:r>
-        <w:t>área</w:t>
-      </w:r>
-      <w:r>
-        <w:t xml:space="preserve"> di</w:t>
-      </w:r>
-      <w:r>
-        <w:t>sponí</w:t>
-      </w:r>
-      <w:r>
-        <w:t>vel para participar criticas.</w:t>
-      </w:r>
-    </w:p>
-    <w:p>
-      <w:r>
-        <w:br w:type="page"/>
-      </w:r>
-    </w:p>
-    <w:p>
-      <w:pPr>
         <w:pStyle w:val="Ttulo1"/>
       </w:pPr>
-      <w:bookmarkStart w:id="4" w:name="_Toc21719189"/>
-      <w:r>
-        <w:lastRenderedPageBreak/>
-        <w:t>Listagem de potenciais apps concorrentes, similares, ou que apresentem funcionalidades/design/etc. importantes como referência</w:t>
-      </w:r>
-      <w:r>
-        <w:t>:</w:t>
+      <w:bookmarkStart w:id="4" w:name="_Toc21719190"/>
+      <w:r>
+        <w:t>Listagem das funcionalidades mais importantes e interessantes, com o levantamento inicial de requisitos:</w:t>
       </w:r>
       <w:bookmarkEnd w:id="4"/>
-    </w:p>
-    <w:p>
-      <w:r>
-        <w:t>Não</w:t>
-      </w:r>
-      <w:r>
-        <w:t xml:space="preserve"> nos</w:t>
-      </w:r>
-      <w:r>
-        <w:t xml:space="preserve"> pareceu haver qualquer app </w:t>
-      </w:r>
-      <w:r>
-        <w:t>concorrente,</w:t>
-      </w:r>
-      <w:r>
-        <w:t xml:space="preserve"> mas </w:t>
-      </w:r>
-      <w:r>
-        <w:t>com certeza</w:t>
-      </w:r>
-      <w:r>
-        <w:t xml:space="preserve"> </w:t>
-      </w:r>
-      <w:r>
-        <w:t>h</w:t>
-      </w:r>
-      <w:r>
-        <w:t xml:space="preserve">á </w:t>
-      </w:r>
-      <w:r>
-        <w:t>similares</w:t>
-      </w:r>
-      <w:r>
-        <w:t xml:space="preserve"> tais como:</w:t>
-      </w:r>
-      <w:r>
-        <w:t xml:space="preserve"> </w:t>
-      </w:r>
-      <w:r>
-        <w:t>Lime</w:t>
-      </w:r>
-      <w:r>
-        <w:t xml:space="preserve"> ou </w:t>
-      </w:r>
-      <w:proofErr w:type="spellStart"/>
-      <w:r>
-        <w:t>Circ</w:t>
-      </w:r>
-      <w:proofErr w:type="spellEnd"/>
-    </w:p>
-    <w:p>
-      <w:r>
-        <w:t>Estas dua</w:t>
-      </w:r>
-      <w:r>
-        <w:t>s</w:t>
-      </w:r>
-      <w:r>
-        <w:t xml:space="preserve"> empresas tratam do </w:t>
-      </w:r>
-      <w:r>
-        <w:t>aluguer</w:t>
-      </w:r>
-      <w:r>
-        <w:t xml:space="preserve"> de trotinetas </w:t>
-      </w:r>
-      <w:r>
-        <w:t>elétricas</w:t>
-      </w:r>
-      <w:r>
-        <w:t>.</w:t>
-      </w:r>
-    </w:p>
-    <w:p>
-      <w:r>
-        <w:t xml:space="preserve">As duas empresas funcionam á base de localização para localizar as trotinetes </w:t>
-      </w:r>
-      <w:r>
-        <w:t>disponíveis</w:t>
-      </w:r>
-      <w:r>
-        <w:t xml:space="preserve"> ao </w:t>
-      </w:r>
-      <w:r>
-        <w:t>aluguer</w:t>
-      </w:r>
-      <w:r>
-        <w:t>.</w:t>
-      </w:r>
-    </w:p>
-    <w:p>
-      <w:r>
-        <w:t>Funcionam as duas por uma conta interna</w:t>
-      </w:r>
-      <w:r>
-        <w:t>, ou seja, tem que se depositar dinheiro na conta ao invés</w:t>
-      </w:r>
-      <w:r>
-        <w:t xml:space="preserve"> de</w:t>
-      </w:r>
-      <w:r>
-        <w:t xml:space="preserve"> pagamento direto.</w:t>
-      </w:r>
-    </w:p>
-    <w:p>
-      <w:r>
-        <w:t xml:space="preserve">Os </w:t>
-      </w:r>
-      <w:r>
-        <w:t>veículos</w:t>
-      </w:r>
-      <w:r>
-        <w:t xml:space="preserve"> s</w:t>
-      </w:r>
-      <w:r>
-        <w:t>ã</w:t>
-      </w:r>
-      <w:r>
-        <w:t xml:space="preserve">o alugados através de </w:t>
-      </w:r>
-      <w:r>
-        <w:t>c</w:t>
-      </w:r>
-      <w:r>
-        <w:t>ó</w:t>
-      </w:r>
-      <w:r>
-        <w:t>digo</w:t>
-      </w:r>
-      <w:r>
-        <w:t>s</w:t>
-      </w:r>
-      <w:r>
-        <w:t xml:space="preserve"> QR desta forma impedindo o </w:t>
-      </w:r>
-      <w:r>
-        <w:t>aluguer</w:t>
-      </w:r>
-      <w:r>
-        <w:t xml:space="preserve"> á distancia.</w:t>
-      </w:r>
-    </w:p>
-    <w:p>
-      <w:r>
-        <w:t>Os dois aplicativos, contêm uma área para o utilizador dar a sua opinião, e reclamar se houver algum problema com o serviço.</w:t>
-      </w:r>
     </w:p>
     <w:p/>
     <w:p>
       <w:pPr>
+        <w:rPr>
+          <w:u w:val="single"/>
+        </w:rPr>
+      </w:pPr>
+      <w:r>
+        <w:t>…</w:t>
+      </w:r>
+    </w:p>
+    <w:p/>
+    <w:p>
+      <w:pPr>
         <w:pStyle w:val="Ttulo1"/>
       </w:pPr>
-      <w:bookmarkStart w:id="5" w:name="_Toc21719190"/>
-      <w:r>
-        <w:t>Listagem das funcionalidades mais importantes e interessantes, com o levantamento inicial de requisitos</w:t>
-      </w:r>
-      <w:r>
-        <w:t>:</w:t>
+      <w:bookmarkStart w:id="5" w:name="_Toc21719191"/>
+      <w:r>
+        <w:t>Indicação de quais os sensores e interações mais complexas a usar:</w:t>
       </w:r>
       <w:bookmarkEnd w:id="5"/>
     </w:p>
     <w:p/>
     <w:p>
-      <w:pPr>
-        <w:rPr>
-          <w:u w:val="single"/>
-        </w:rPr>
-      </w:pPr>
-      <w:r>
-        <w:t>…</w:t>
+      <w:r>
+        <w:t>Sensores de localização</w:t>
+      </w:r>
+    </w:p>
+    <w:p>
+      <w:r>
+        <w:br w:type="page"/>
       </w:r>
     </w:p>
     <w:p/>
@@ -1542,27 +1402,7 @@
       <w:pPr>
         <w:pStyle w:val="Ttulo1"/>
       </w:pPr>
-      <w:bookmarkStart w:id="6" w:name="_Toc21719191"/>
-      <w:r>
-        <w:t>Indicação de quais os sensores e interações mais complexas a usar</w:t>
-      </w:r>
-      <w:r>
-        <w:t>:</w:t>
-      </w:r>
-      <w:bookmarkEnd w:id="6"/>
-    </w:p>
-    <w:p/>
-    <w:p>
-      <w:r>
-        <w:t>Sensores de localização</w:t>
-      </w:r>
-    </w:p>
-    <w:p/>
-    <w:p>
-      <w:pPr>
-        <w:pStyle w:val="Ttulo1"/>
-      </w:pPr>
-      <w:bookmarkStart w:id="7" w:name="_Toc21719192"/>
+      <w:bookmarkStart w:id="6" w:name="_Toc21719192"/>
       <w:r>
         <w:t>Apresentação de sketches/</w:t>
       </w:r>
@@ -1593,15 +1433,272 @@
       <w:r>
         <w:t xml:space="preserve"> interfaces mais importantes</w:t>
       </w:r>
+      <w:bookmarkEnd w:id="6"/>
       <w:r>
         <w:t>:</w:t>
       </w:r>
-      <w:bookmarkEnd w:id="7"/>
     </w:p>
     <w:p/>
     <w:p>
       <w:r>
-        <w:t>…</w:t>
+        <w:t xml:space="preserve">Mais informações, está no ficheiro criado no programa </w:t>
+      </w:r>
+      <w:proofErr w:type="spellStart"/>
+      <w:r>
+        <w:rPr>
+          <w:i/>
+        </w:rPr>
+        <w:t>inVision</w:t>
+      </w:r>
+      <w:proofErr w:type="spellEnd"/>
+      <w:r>
+        <w:rPr>
+          <w:i/>
+        </w:rPr>
+        <w:t xml:space="preserve"> </w:t>
+      </w:r>
+      <w:proofErr w:type="spellStart"/>
+      <w:r>
+        <w:rPr>
+          <w:i/>
+        </w:rPr>
+        <w:t>Studio</w:t>
+      </w:r>
+      <w:proofErr w:type="spellEnd"/>
+      <w:r>
+        <w:rPr>
+          <w:i/>
+        </w:rPr>
+        <w:t>.</w:t>
+      </w:r>
+      <w:bookmarkStart w:id="7" w:name="_GoBack"/>
+    </w:p>
+    <w:bookmarkEnd w:id="7"/>
+    <w:p>
+      <w:r>
+        <w:rPr>
+          <w:noProof/>
+        </w:rPr>
+        <w:drawing>
+          <wp:anchor distT="0" distB="0" distL="114300" distR="114300" simplePos="0" relativeHeight="251663360" behindDoc="1" locked="0" layoutInCell="1" allowOverlap="1">
+            <wp:simplePos x="0" y="0"/>
+            <wp:positionH relativeFrom="margin">
+              <wp:posOffset>3872865</wp:posOffset>
+            </wp:positionH>
+            <wp:positionV relativeFrom="paragraph">
+              <wp:posOffset>151765</wp:posOffset>
+            </wp:positionV>
+            <wp:extent cx="1405890" cy="2889250"/>
+            <wp:effectExtent l="0" t="0" r="3810" b="6350"/>
+            <wp:wrapTight wrapText="bothSides">
+              <wp:wrapPolygon edited="0">
+                <wp:start x="0" y="0"/>
+                <wp:lineTo x="0" y="21505"/>
+                <wp:lineTo x="21366" y="21505"/>
+                <wp:lineTo x="21366" y="0"/>
+                <wp:lineTo x="0" y="0"/>
+              </wp:wrapPolygon>
+            </wp:wrapTight>
+            <wp:docPr id="5" name="Imagem 5"/>
+            <wp:cNvGraphicFramePr>
+              <a:graphicFrameLocks xmlns:a="http://schemas.openxmlformats.org/drawingml/2006/main" noChangeAspect="1"/>
+            </wp:cNvGraphicFramePr>
+            <a:graphic xmlns:a="http://schemas.openxmlformats.org/drawingml/2006/main">
+              <a:graphicData uri="http://schemas.openxmlformats.org/drawingml/2006/picture">
+                <pic:pic xmlns:pic="http://schemas.openxmlformats.org/drawingml/2006/picture">
+                  <pic:nvPicPr>
+                    <pic:cNvPr id="0" name="Picture 4"/>
+                    <pic:cNvPicPr>
+                      <a:picLocks noChangeAspect="1" noChangeArrowheads="1"/>
+                    </pic:cNvPicPr>
+                  </pic:nvPicPr>
+                  <pic:blipFill>
+                    <a:blip r:embed="rId8" cstate="print">
+                      <a:extLst>
+                        <a:ext uri="{28A0092B-C50C-407E-A947-70E740481C1C}">
+                          <a14:useLocalDpi xmlns:a14="http://schemas.microsoft.com/office/drawing/2010/main" val="0"/>
+                        </a:ext>
+                      </a:extLst>
+                    </a:blip>
+                    <a:srcRect/>
+                    <a:stretch>
+                      <a:fillRect/>
+                    </a:stretch>
+                  </pic:blipFill>
+                  <pic:spPr bwMode="auto">
+                    <a:xfrm>
+                      <a:off x="0" y="0"/>
+                      <a:ext cx="1405890" cy="2889250"/>
+                    </a:xfrm>
+                    <a:prstGeom prst="rect">
+                      <a:avLst/>
+                    </a:prstGeom>
+                    <a:noFill/>
+                    <a:ln>
+                      <a:noFill/>
+                    </a:ln>
+                  </pic:spPr>
+                </pic:pic>
+              </a:graphicData>
+            </a:graphic>
+            <wp14:sizeRelH relativeFrom="margin">
+              <wp14:pctWidth>0</wp14:pctWidth>
+            </wp14:sizeRelH>
+            <wp14:sizeRelV relativeFrom="margin">
+              <wp14:pctHeight>0</wp14:pctHeight>
+            </wp14:sizeRelV>
+          </wp:anchor>
+        </w:drawing>
+      </w:r>
+      <w:r>
+        <w:rPr>
+          <w:noProof/>
+        </w:rPr>
+        <w:drawing>
+          <wp:anchor distT="0" distB="0" distL="114300" distR="114300" simplePos="0" relativeHeight="251660288" behindDoc="1" locked="0" layoutInCell="1" allowOverlap="1">
+            <wp:simplePos x="0" y="0"/>
+            <wp:positionH relativeFrom="margin">
+              <wp:posOffset>2051685</wp:posOffset>
+            </wp:positionH>
+            <wp:positionV relativeFrom="paragraph">
+              <wp:posOffset>160020</wp:posOffset>
+            </wp:positionV>
+            <wp:extent cx="1417320" cy="2915285"/>
+            <wp:effectExtent l="0" t="0" r="0" b="0"/>
+            <wp:wrapTight wrapText="bothSides">
+              <wp:wrapPolygon edited="0">
+                <wp:start x="0" y="0"/>
+                <wp:lineTo x="0" y="21454"/>
+                <wp:lineTo x="21194" y="21454"/>
+                <wp:lineTo x="21194" y="0"/>
+                <wp:lineTo x="0" y="0"/>
+              </wp:wrapPolygon>
+            </wp:wrapTight>
+            <wp:docPr id="1" name="Imagem 1"/>
+            <wp:cNvGraphicFramePr>
+              <a:graphicFrameLocks xmlns:a="http://schemas.openxmlformats.org/drawingml/2006/main" noChangeAspect="1"/>
+            </wp:cNvGraphicFramePr>
+            <a:graphic xmlns:a="http://schemas.openxmlformats.org/drawingml/2006/main">
+              <a:graphicData uri="http://schemas.openxmlformats.org/drawingml/2006/picture">
+                <pic:pic xmlns:pic="http://schemas.openxmlformats.org/drawingml/2006/picture">
+                  <pic:nvPicPr>
+                    <pic:cNvPr id="0" name="Picture 1"/>
+                    <pic:cNvPicPr>
+                      <a:picLocks noChangeAspect="1" noChangeArrowheads="1"/>
+                    </pic:cNvPicPr>
+                  </pic:nvPicPr>
+                  <pic:blipFill>
+                    <a:blip r:embed="rId9" cstate="print">
+                      <a:extLst>
+                        <a:ext uri="{28A0092B-C50C-407E-A947-70E740481C1C}">
+                          <a14:useLocalDpi xmlns:a14="http://schemas.microsoft.com/office/drawing/2010/main" val="0"/>
+                        </a:ext>
+                      </a:extLst>
+                    </a:blip>
+                    <a:srcRect/>
+                    <a:stretch>
+                      <a:fillRect/>
+                    </a:stretch>
+                  </pic:blipFill>
+                  <pic:spPr bwMode="auto">
+                    <a:xfrm>
+                      <a:off x="0" y="0"/>
+                      <a:ext cx="1417320" cy="2915285"/>
+                    </a:xfrm>
+                    <a:prstGeom prst="rect">
+                      <a:avLst/>
+                    </a:prstGeom>
+                    <a:noFill/>
+                    <a:ln>
+                      <a:noFill/>
+                    </a:ln>
+                  </pic:spPr>
+                </pic:pic>
+              </a:graphicData>
+            </a:graphic>
+            <wp14:sizeRelH relativeFrom="margin">
+              <wp14:pctWidth>0</wp14:pctWidth>
+            </wp14:sizeRelH>
+            <wp14:sizeRelV relativeFrom="margin">
+              <wp14:pctHeight>0</wp14:pctHeight>
+            </wp14:sizeRelV>
+          </wp:anchor>
+        </w:drawing>
+      </w:r>
+      <w:r>
+        <w:rPr>
+          <w:noProof/>
+        </w:rPr>
+        <w:drawing>
+          <wp:anchor distT="0" distB="0" distL="114300" distR="114300" simplePos="0" relativeHeight="251662336" behindDoc="1" locked="0" layoutInCell="1" allowOverlap="1">
+            <wp:simplePos x="0" y="0"/>
+            <wp:positionH relativeFrom="margin">
+              <wp:posOffset>175260</wp:posOffset>
+            </wp:positionH>
+            <wp:positionV relativeFrom="paragraph">
+              <wp:posOffset>128905</wp:posOffset>
+            </wp:positionV>
+            <wp:extent cx="1424940" cy="2927985"/>
+            <wp:effectExtent l="0" t="0" r="3810" b="5715"/>
+            <wp:wrapTight wrapText="bothSides">
+              <wp:wrapPolygon edited="0">
+                <wp:start x="0" y="0"/>
+                <wp:lineTo x="0" y="21502"/>
+                <wp:lineTo x="21369" y="21502"/>
+                <wp:lineTo x="21369" y="0"/>
+                <wp:lineTo x="0" y="0"/>
+              </wp:wrapPolygon>
+            </wp:wrapTight>
+            <wp:docPr id="3" name="Imagem 3"/>
+            <wp:cNvGraphicFramePr>
+              <a:graphicFrameLocks xmlns:a="http://schemas.openxmlformats.org/drawingml/2006/main" noChangeAspect="1"/>
+            </wp:cNvGraphicFramePr>
+            <a:graphic xmlns:a="http://schemas.openxmlformats.org/drawingml/2006/main">
+              <a:graphicData uri="http://schemas.openxmlformats.org/drawingml/2006/picture">
+                <pic:pic xmlns:pic="http://schemas.openxmlformats.org/drawingml/2006/picture">
+                  <pic:nvPicPr>
+                    <pic:cNvPr id="0" name="Picture 2"/>
+                    <pic:cNvPicPr>
+                      <a:picLocks noChangeAspect="1" noChangeArrowheads="1"/>
+                    </pic:cNvPicPr>
+                  </pic:nvPicPr>
+                  <pic:blipFill>
+                    <a:blip r:embed="rId10" cstate="print">
+                      <a:extLst>
+                        <a:ext uri="{28A0092B-C50C-407E-A947-70E740481C1C}">
+                          <a14:useLocalDpi xmlns:a14="http://schemas.microsoft.com/office/drawing/2010/main" val="0"/>
+                        </a:ext>
+                      </a:extLst>
+                    </a:blip>
+                    <a:srcRect/>
+                    <a:stretch>
+                      <a:fillRect/>
+                    </a:stretch>
+                  </pic:blipFill>
+                  <pic:spPr bwMode="auto">
+                    <a:xfrm>
+                      <a:off x="0" y="0"/>
+                      <a:ext cx="1424940" cy="2927985"/>
+                    </a:xfrm>
+                    <a:prstGeom prst="rect">
+                      <a:avLst/>
+                    </a:prstGeom>
+                    <a:noFill/>
+                    <a:ln>
+                      <a:noFill/>
+                    </a:ln>
+                  </pic:spPr>
+                </pic:pic>
+              </a:graphicData>
+            </a:graphic>
+            <wp14:sizeRelH relativeFrom="margin">
+              <wp14:pctWidth>0</wp14:pctWidth>
+            </wp14:sizeRelH>
+            <wp14:sizeRelV relativeFrom="margin">
+              <wp14:pctHeight>0</wp14:pctHeight>
+            </wp14:sizeRelV>
+          </wp:anchor>
+        </w:drawing>
       </w:r>
     </w:p>
     <w:sectPr>
@@ -2622,7 +2719,7 @@
     <w:charset w:val="00"/>
     <w:family w:val="roman"/>
     <w:pitch w:val="variable"/>
-    <w:sig w:usb0="E0002AFF" w:usb1="C0007843" w:usb2="00000009" w:usb3="00000000" w:csb0="000001FF" w:csb1="00000000"/>
+    <w:sig w:usb0="E0002EFF" w:usb1="C000785B" w:usb2="00000009" w:usb3="00000000" w:csb0="000001FF" w:csb1="00000000"/>
   </w:font>
   <w:font w:name="Courier New">
     <w:panose1 w:val="02070309020205020404"/>
@@ -2643,14 +2740,14 @@
     <w:charset w:val="00"/>
     <w:family w:val="swiss"/>
     <w:pitch w:val="variable"/>
-    <w:sig w:usb0="E0002AFF" w:usb1="4000ACFF" w:usb2="00000001" w:usb3="00000000" w:csb0="000001FF" w:csb1="00000000"/>
+    <w:sig w:usb0="E4002EFF" w:usb1="C000247B" w:usb2="00000009" w:usb3="00000000" w:csb0="000001FF" w:csb1="00000000"/>
   </w:font>
   <w:font w:name="Calibri Light">
     <w:panose1 w:val="020F0302020204030204"/>
     <w:charset w:val="00"/>
     <w:family w:val="swiss"/>
     <w:pitch w:val="variable"/>
-    <w:sig w:usb0="A0002AEF" w:usb1="4000207B" w:usb2="00000000" w:usb3="00000000" w:csb0="000001FF" w:csb1="00000000"/>
+    <w:sig w:usb0="E4002EFF" w:usb1="C000247B" w:usb2="00000009" w:usb3="00000000" w:csb0="000001FF" w:csb1="00000000"/>
   </w:font>
   <w:font w:name="Segoe UI">
     <w:panose1 w:val="020B0502040204020203"/>
@@ -2679,7 +2776,9 @@
   <w:rsids>
     <w:rsidRoot w:val="00641C5E"/>
     <w:rsid w:val="00641C5E"/>
+    <w:rsid w:val="006A0B37"/>
     <w:rsid w:val="00A55204"/>
+    <w:rsid w:val="00F55C4F"/>
   </w:rsids>
   <m:mathPr>
     <m:mathFont m:val="Cambria Math"/>
@@ -3464,7 +3563,7 @@
 </file>
 
 <file path=customXml/itemProps2.xml><?xml version="1.0" encoding="utf-8"?>
-<ds:datastoreItem xmlns:ds="http://schemas.openxmlformats.org/officeDocument/2006/customXml" ds:itemID="{37048C5D-3D2F-4396-90F7-F6C41973F36F}">
+<ds:datastoreItem xmlns:ds="http://schemas.openxmlformats.org/officeDocument/2006/customXml" ds:itemID="{F90067C3-DB26-4008-88D5-9A3628B76B2D}">
   <ds:schemaRefs>
     <ds:schemaRef ds:uri="http://schemas.openxmlformats.org/officeDocument/2006/bibliography"/>
   </ds:schemaRefs>

</xml_diff>